<commit_message>
update projects and resume
</commit_message>
<xml_diff>
--- a/danielgraham/src/assets/files/DGrahamResume.docx
+++ b/danielgraham/src/assets/files/DGrahamResume.docx
@@ -435,7 +435,19 @@
         <w:rPr>
           <w:rFonts w:ascii="Tahoma" w:eastAsia="Tahoma" w:hAnsi="Tahoma" w:cs="Tahoma"/>
         </w:rPr>
-        <w:t>Enhanced user experience through modernized Figma designs</w:t>
+        <w:t>Enhanced user experience</w:t>
+      </w:r>
+      <w:r>
+        <w:rPr>
+          <w:rFonts w:ascii="Tahoma" w:eastAsia="Tahoma" w:hAnsi="Tahoma" w:cs="Tahoma"/>
+        </w:rPr>
+        <w:t>s</w:t>
+      </w:r>
+      <w:r>
+        <w:rPr>
+          <w:rFonts w:ascii="Tahoma" w:eastAsia="Tahoma" w:hAnsi="Tahoma" w:cs="Tahoma"/>
+        </w:rPr>
+        <w:t xml:space="preserve"> through modernized Figma designs</w:t>
       </w:r>
     </w:p>
     <w:p>
@@ -453,19 +465,19 @@
         <w:rPr>
           <w:rFonts w:ascii="Tahoma" w:eastAsia="Tahoma" w:hAnsi="Tahoma" w:cs="Tahoma"/>
         </w:rPr>
-        <w:t>Connected the Java Spring Boot + PostgreSQL backend to numerous points on the frontend to pull</w:t>
-      </w:r>
-      <w:r>
-        <w:rPr>
-          <w:rFonts w:ascii="Tahoma" w:eastAsia="Tahoma" w:hAnsi="Tahoma" w:cs="Tahoma"/>
-        </w:rPr>
-        <w:t xml:space="preserve"> and</w:t>
-      </w:r>
-      <w:r>
-        <w:rPr>
-          <w:rFonts w:ascii="Tahoma" w:eastAsia="Tahoma" w:hAnsi="Tahoma" w:cs="Tahoma"/>
-        </w:rPr>
-        <w:t xml:space="preserve"> create</w:t>
+        <w:t xml:space="preserve">Connected the Java Spring Boot + PostgreSQL backend to numerous points on the frontend to </w:t>
+      </w:r>
+      <w:r>
+        <w:rPr>
+          <w:rFonts w:ascii="Tahoma" w:eastAsia="Tahoma" w:hAnsi="Tahoma" w:cs="Tahoma"/>
+        </w:rPr>
+        <w:t>create</w:t>
+      </w:r>
+      <w:r>
+        <w:rPr>
+          <w:rFonts w:ascii="Tahoma" w:eastAsia="Tahoma" w:hAnsi="Tahoma" w:cs="Tahoma"/>
+        </w:rPr>
+        <w:t xml:space="preserve"> and pull</w:t>
       </w:r>
       <w:r>
         <w:rPr>
@@ -480,6 +492,7 @@
           <w:ilvl w:val="0"/>
           <w:numId w:val="3"/>
         </w:numPr>
+        <w:spacing w:after="0"/>
         <w:rPr>
           <w:rFonts w:ascii="Tahoma" w:eastAsia="Tahoma" w:hAnsi="Tahoma" w:cs="Tahoma"/>
         </w:rPr>
@@ -585,7 +598,13 @@
         <w:rPr>
           <w:rFonts w:ascii="Tahoma" w:eastAsia="Tahoma" w:hAnsi="Tahoma" w:cs="Tahoma"/>
         </w:rPr>
-        <w:t>Formulated generalized versions of the traditional SIRV compartmental model to account for the change in the average duration of infection for measles</w:t>
+        <w:t>Formulated generalized versions of the traditional SIRV compartmental model</w:t>
+      </w:r>
+      <w:r>
+        <w:rPr>
+          <w:rFonts w:ascii="Tahoma" w:eastAsia="Tahoma" w:hAnsi="Tahoma" w:cs="Tahoma"/>
+        </w:rPr>
+        <w:t xml:space="preserve"> equations</w:t>
       </w:r>
     </w:p>
     <w:p>
@@ -603,7 +622,7 @@
         <w:rPr>
           <w:rFonts w:ascii="Tahoma" w:eastAsia="Tahoma" w:hAnsi="Tahoma" w:cs="Tahoma"/>
         </w:rPr>
-        <w:t>Performed numerous simulations using Python to model the spread of measles according to the generalized equations developed</w:t>
+        <w:t>Performed simulations using Python to model the spread of measles according to the generalized equations developed</w:t>
       </w:r>
     </w:p>
     <w:p>
@@ -612,6 +631,7 @@
           <w:ilvl w:val="0"/>
           <w:numId w:val="3"/>
         </w:numPr>
+        <w:spacing w:after="0"/>
         <w:rPr>
           <w:rFonts w:ascii="Tahoma" w:eastAsia="Tahoma" w:hAnsi="Tahoma" w:cs="Tahoma"/>
         </w:rPr>
@@ -701,7 +721,21 @@
           <w:rFonts w:ascii="Tahoma" w:eastAsia="Tahoma" w:hAnsi="Tahoma" w:cs="Tahoma"/>
           <w:color w:val="000000"/>
         </w:rPr>
-        <w:t xml:space="preserve">Worked 15 hours per week developing professional skills both inside and outside of the classroom through the </w:t>
+        <w:t xml:space="preserve">Worked 15 hours per week developing professional skills </w:t>
+      </w:r>
+      <w:r>
+        <w:rPr>
+          <w:rFonts w:ascii="Tahoma" w:eastAsia="Tahoma" w:hAnsi="Tahoma" w:cs="Tahoma"/>
+          <w:color w:val="000000"/>
+        </w:rPr>
+        <w:t>through the</w:t>
+      </w:r>
+      <w:r>
+        <w:rPr>
+          <w:rFonts w:ascii="Tahoma" w:eastAsia="Tahoma" w:hAnsi="Tahoma" w:cs="Tahoma"/>
+          <w:color w:val="000000"/>
+        </w:rPr>
+        <w:t xml:space="preserve"> </w:t>
       </w:r>
       <w:r>
         <w:rPr>
@@ -739,33 +773,6 @@
     </w:p>
     <w:p>
       <w:pPr>
-        <w:numPr>
-          <w:ilvl w:val="0"/>
-          <w:numId w:val="2"/>
-        </w:numPr>
-        <w:pBdr>
-          <w:top w:val="nil"/>
-          <w:left w:val="nil"/>
-          <w:bottom w:val="nil"/>
-          <w:right w:val="nil"/>
-          <w:between w:val="nil"/>
-        </w:pBdr>
-        <w:spacing w:after="0"/>
-        <w:rPr>
-          <w:rFonts w:ascii="Tahoma" w:eastAsia="Tahoma" w:hAnsi="Tahoma" w:cs="Tahoma"/>
-          <w:color w:val="000000"/>
-        </w:rPr>
-      </w:pPr>
-      <w:r>
-        <w:rPr>
-          <w:rFonts w:ascii="Tahoma" w:eastAsia="Tahoma" w:hAnsi="Tahoma" w:cs="Tahoma"/>
-          <w:color w:val="000000"/>
-        </w:rPr>
-        <w:t>Collaborated with other CEIP interns and administration at the school to build critical skills such as technical communication, time management, teamwork, integrity and leadership</w:t>
-      </w:r>
-    </w:p>
-    <w:p>
-      <w:pPr>
         <w:pBdr>
           <w:bottom w:val="single" w:sz="4" w:space="1" w:color="000000"/>
         </w:pBdr>
@@ -803,7 +810,7 @@
           <w:sz w:val="24"/>
           <w:szCs w:val="24"/>
         </w:rPr>
-        <w:t>Chat Web Application</w:t>
+        <w:t>ShopFriends</w:t>
       </w:r>
     </w:p>
     <w:p>
@@ -830,7 +837,7 @@
           <w:rFonts w:ascii="Tahoma" w:eastAsia="Tahoma" w:hAnsi="Tahoma" w:cs="Tahoma"/>
           <w:color w:val="000000"/>
         </w:rPr>
-        <w:t>Developed a chat web application using ReactJS, ExpressJS, NodeJS, and MongoDB</w:t>
+        <w:t>Developed an eCommerce site using React, TypeScript, Redux, ExpressJS, NodeJS, Knex, and PostgreSQL</w:t>
       </w:r>
     </w:p>
     <w:p>
@@ -857,7 +864,7 @@
           <w:rFonts w:ascii="Tahoma" w:eastAsia="Tahoma" w:hAnsi="Tahoma" w:cs="Tahoma"/>
           <w:color w:val="000000"/>
         </w:rPr>
-        <w:t>Utilized MongoDB and Bcrypt to authenticate users and store user accounts/messages</w:t>
+        <w:t>Implemented features such as user ratings, listings, profile pictures, carts, and pagination</w:t>
       </w:r>
     </w:p>
     <w:p>
@@ -884,7 +891,33 @@
           <w:rFonts w:ascii="Tahoma" w:eastAsia="Tahoma" w:hAnsi="Tahoma" w:cs="Tahoma"/>
           <w:color w:val="000000"/>
         </w:rPr>
-        <w:t>Incorporated sockets to allow for real-time message sending and receiving</w:t>
+        <w:t>Designed a PostgreSQL database schema with various constraints, relations and queries</w:t>
+      </w:r>
+    </w:p>
+    <w:p>
+      <w:pPr>
+        <w:pBdr>
+          <w:top w:val="nil"/>
+          <w:left w:val="nil"/>
+          <w:bottom w:val="nil"/>
+          <w:right w:val="nil"/>
+          <w:between w:val="nil"/>
+        </w:pBdr>
+        <w:spacing w:after="0"/>
+        <w:rPr>
+          <w:rFonts w:ascii="Tahoma" w:eastAsia="Tahoma" w:hAnsi="Tahoma" w:cs="Tahoma"/>
+          <w:sz w:val="24"/>
+          <w:szCs w:val="24"/>
+        </w:rPr>
+      </w:pPr>
+      <w:r>
+        <w:rPr>
+          <w:rFonts w:ascii="Tahoma" w:eastAsia="Tahoma" w:hAnsi="Tahoma" w:cs="Tahoma"/>
+          <w:b/>
+          <w:sz w:val="24"/>
+          <w:szCs w:val="24"/>
+        </w:rPr>
+        <w:t>Chat Web Application</w:t>
       </w:r>
     </w:p>
     <w:p>
@@ -911,7 +944,82 @@
           <w:rFonts w:ascii="Tahoma" w:eastAsia="Tahoma" w:hAnsi="Tahoma" w:cs="Tahoma"/>
           <w:color w:val="000000"/>
         </w:rPr>
-        <w:t>Authorized users with JWTs and cookies to allow for access to sensitive backend endpoints</w:t>
+        <w:t>Developed a chat application using React, ExpressJS, NodeJS, and MongoDB</w:t>
+      </w:r>
+    </w:p>
+    <w:p>
+      <w:pPr>
+        <w:numPr>
+          <w:ilvl w:val="0"/>
+          <w:numId w:val="1"/>
+        </w:numPr>
+        <w:pBdr>
+          <w:top w:val="nil"/>
+          <w:left w:val="nil"/>
+          <w:bottom w:val="nil"/>
+          <w:right w:val="nil"/>
+          <w:between w:val="nil"/>
+        </w:pBdr>
+        <w:spacing w:after="0"/>
+        <w:rPr>
+          <w:rFonts w:ascii="Tahoma" w:eastAsia="Tahoma" w:hAnsi="Tahoma" w:cs="Tahoma"/>
+          <w:color w:val="000000"/>
+        </w:rPr>
+      </w:pPr>
+      <w:r>
+        <w:rPr>
+          <w:rFonts w:ascii="Tahoma" w:eastAsia="Tahoma" w:hAnsi="Tahoma" w:cs="Tahoma"/>
+          <w:color w:val="000000"/>
+        </w:rPr>
+        <w:t>Incorporated sockets to allow for real-time message sending and receiving</w:t>
+      </w:r>
+    </w:p>
+    <w:p>
+      <w:pPr>
+        <w:numPr>
+          <w:ilvl w:val="0"/>
+          <w:numId w:val="1"/>
+        </w:numPr>
+        <w:pBdr>
+          <w:top w:val="nil"/>
+          <w:left w:val="nil"/>
+          <w:bottom w:val="nil"/>
+          <w:right w:val="nil"/>
+          <w:between w:val="nil"/>
+        </w:pBdr>
+        <w:spacing w:after="0"/>
+        <w:rPr>
+          <w:rFonts w:ascii="Tahoma" w:eastAsia="Tahoma" w:hAnsi="Tahoma" w:cs="Tahoma"/>
+          <w:color w:val="000000"/>
+        </w:rPr>
+      </w:pPr>
+      <w:r>
+        <w:rPr>
+          <w:rFonts w:ascii="Tahoma" w:eastAsia="Tahoma" w:hAnsi="Tahoma" w:cs="Tahoma"/>
+          <w:color w:val="000000"/>
+        </w:rPr>
+        <w:t>Authorized</w:t>
+      </w:r>
+      <w:r>
+        <w:rPr>
+          <w:rFonts w:ascii="Tahoma" w:eastAsia="Tahoma" w:hAnsi="Tahoma" w:cs="Tahoma"/>
+          <w:color w:val="000000"/>
+        </w:rPr>
+        <w:t xml:space="preserve"> and Authenticated</w:t>
+      </w:r>
+      <w:r>
+        <w:rPr>
+          <w:rFonts w:ascii="Tahoma" w:eastAsia="Tahoma" w:hAnsi="Tahoma" w:cs="Tahoma"/>
+          <w:color w:val="000000"/>
+        </w:rPr>
+        <w:t xml:space="preserve"> users with JWTs</w:t>
+      </w:r>
+      <w:r>
+        <w:rPr>
+          <w:rFonts w:ascii="Tahoma" w:eastAsia="Tahoma" w:hAnsi="Tahoma" w:cs="Tahoma"/>
+          <w:color w:val="000000"/>
+        </w:rPr>
+        <w:t>, Cookies, and password hashing</w:t>
       </w:r>
     </w:p>
     <w:p>
@@ -984,25 +1092,73 @@
         <w:rPr>
           <w:rFonts w:ascii="Tahoma" w:eastAsia="Tahoma" w:hAnsi="Tahoma" w:cs="Tahoma"/>
         </w:rPr>
-        <w:t>ExpressJS,</w:t>
-      </w:r>
-      <w:r>
-        <w:rPr>
-          <w:rFonts w:ascii="Tahoma" w:eastAsia="Tahoma" w:hAnsi="Tahoma" w:cs="Tahoma"/>
-        </w:rPr>
-        <w:t xml:space="preserve"> HTML/CSS/JS</w:t>
-      </w:r>
-      <w:r>
-        <w:rPr>
-          <w:rFonts w:ascii="Tahoma" w:eastAsia="Tahoma" w:hAnsi="Tahoma" w:cs="Tahoma"/>
-        </w:rPr>
-        <w:t>, Git/Version Control</w:t>
-      </w:r>
-      <w:r>
-        <w:rPr>
-          <w:rFonts w:ascii="Tahoma" w:eastAsia="Tahoma" w:hAnsi="Tahoma" w:cs="Tahoma"/>
-        </w:rPr>
-        <w:t>, SQL</w:t>
+        <w:t>ExpressJS</w:t>
+      </w:r>
+      <w:r>
+        <w:rPr>
+          <w:rFonts w:ascii="Tahoma" w:eastAsia="Tahoma" w:hAnsi="Tahoma" w:cs="Tahoma"/>
+        </w:rPr>
+        <w:t>,</w:t>
+      </w:r>
+      <w:r>
+        <w:rPr>
+          <w:rFonts w:ascii="Tahoma" w:eastAsia="Tahoma" w:hAnsi="Tahoma" w:cs="Tahoma"/>
+        </w:rPr>
+        <w:t xml:space="preserve"> </w:t>
+      </w:r>
+      <w:r>
+        <w:rPr>
+          <w:rFonts w:ascii="Tahoma" w:eastAsia="Tahoma" w:hAnsi="Tahoma" w:cs="Tahoma"/>
+        </w:rPr>
+        <w:t>NodeJS</w:t>
+      </w:r>
+      <w:r>
+        <w:rPr>
+          <w:rFonts w:ascii="Tahoma" w:eastAsia="Tahoma" w:hAnsi="Tahoma" w:cs="Tahoma"/>
+        </w:rPr>
+        <w:t xml:space="preserve">, </w:t>
+      </w:r>
+      <w:r>
+        <w:rPr>
+          <w:rFonts w:ascii="Tahoma" w:eastAsia="Tahoma" w:hAnsi="Tahoma" w:cs="Tahoma"/>
+        </w:rPr>
+        <w:t>PostgreSQL</w:t>
+      </w:r>
+      <w:r>
+        <w:rPr>
+          <w:rFonts w:ascii="Tahoma" w:eastAsia="Tahoma" w:hAnsi="Tahoma" w:cs="Tahoma"/>
+        </w:rPr>
+        <w:t>,</w:t>
+      </w:r>
+      <w:r>
+        <w:rPr>
+          <w:rFonts w:ascii="Tahoma" w:eastAsia="Tahoma" w:hAnsi="Tahoma" w:cs="Tahoma"/>
+        </w:rPr>
+        <w:t xml:space="preserve"> </w:t>
+      </w:r>
+      <w:r>
+        <w:rPr>
+          <w:rFonts w:ascii="Tahoma" w:eastAsia="Tahoma" w:hAnsi="Tahoma" w:cs="Tahoma"/>
+        </w:rPr>
+        <w:t>MongoDB</w:t>
+      </w:r>
+      <w:r>
+        <w:rPr>
+          <w:rFonts w:ascii="Tahoma" w:eastAsia="Tahoma" w:hAnsi="Tahoma" w:cs="Tahoma"/>
+        </w:rPr>
+        <w:t>,</w:t>
+      </w:r>
+      <w:r>
+        <w:rPr>
+          <w:rFonts w:ascii="Tahoma" w:eastAsia="Tahoma" w:hAnsi="Tahoma" w:cs="Tahoma"/>
+        </w:rPr>
+        <w:t xml:space="preserve"> SQ</w:t>
+      </w:r>
+      <w:r>
+        <w:rPr>
+          <w:rFonts w:ascii="Tahoma" w:eastAsia="Tahoma" w:hAnsi="Tahoma" w:cs="Tahoma"/>
+        </w:rPr>
+        <w:t>L</w:t>
       </w:r>
     </w:p>
     <w:p>
@@ -1028,7 +1184,25 @@
         <w:rPr>
           <w:rFonts w:ascii="Tahoma" w:eastAsia="Tahoma" w:hAnsi="Tahoma" w:cs="Tahoma"/>
         </w:rPr>
-        <w:t>NodeJS</w:t>
+        <w:t xml:space="preserve">Python, </w:t>
+      </w:r>
+      <w:r>
+        <w:rPr>
+          <w:rFonts w:ascii="Tahoma" w:eastAsia="Tahoma" w:hAnsi="Tahoma" w:cs="Tahoma"/>
+        </w:rPr>
+        <w:t xml:space="preserve">Java </w:t>
+      </w:r>
+      <w:r>
+        <w:rPr>
+          <w:rFonts w:ascii="Tahoma" w:eastAsia="Tahoma" w:hAnsi="Tahoma" w:cs="Tahoma"/>
+        </w:rPr>
+        <w:t>Spring Boot</w:t>
+      </w:r>
+      <w:r>
+        <w:rPr>
+          <w:rFonts w:ascii="Tahoma" w:eastAsia="Tahoma" w:hAnsi="Tahoma" w:cs="Tahoma"/>
+        </w:rPr>
+        <w:t>, Django</w:t>
       </w:r>
       <w:r>
         <w:rPr>
@@ -1040,49 +1214,19 @@
         <w:rPr>
           <w:rFonts w:ascii="Tahoma" w:eastAsia="Tahoma" w:hAnsi="Tahoma" w:cs="Tahoma"/>
         </w:rPr>
-        <w:t xml:space="preserve"> PostgreSQL,</w:t>
-      </w:r>
-      <w:r>
-        <w:rPr>
-          <w:rFonts w:ascii="Tahoma" w:eastAsia="Tahoma" w:hAnsi="Tahoma" w:cs="Tahoma"/>
-        </w:rPr>
-        <w:t xml:space="preserve"> MongoDB,</w:t>
-      </w:r>
-      <w:r>
-        <w:rPr>
-          <w:rFonts w:ascii="Tahoma" w:eastAsia="Tahoma" w:hAnsi="Tahoma" w:cs="Tahoma"/>
-        </w:rPr>
         <w:t xml:space="preserve"> Oracle,</w:t>
       </w:r>
       <w:r>
         <w:rPr>
           <w:rFonts w:ascii="Tahoma" w:eastAsia="Tahoma" w:hAnsi="Tahoma" w:cs="Tahoma"/>
         </w:rPr>
-        <w:t xml:space="preserve"> C++</w:t>
-      </w:r>
-      <w:r>
-        <w:rPr>
-          <w:rFonts w:ascii="Tahoma" w:eastAsia="Tahoma" w:hAnsi="Tahoma" w:cs="Tahoma"/>
-        </w:rPr>
-        <w:t xml:space="preserve">, Python, </w:t>
-      </w:r>
-      <w:r>
-        <w:rPr>
-          <w:rFonts w:ascii="Tahoma" w:eastAsia="Tahoma" w:hAnsi="Tahoma" w:cs="Tahoma"/>
-        </w:rPr>
-        <w:t xml:space="preserve">Java </w:t>
-      </w:r>
-      <w:r>
-        <w:rPr>
-          <w:rFonts w:ascii="Tahoma" w:eastAsia="Tahoma" w:hAnsi="Tahoma" w:cs="Tahoma"/>
-        </w:rPr>
-        <w:t>Spring Boot</w:t>
-      </w:r>
-      <w:r>
-        <w:rPr>
-          <w:rFonts w:ascii="Tahoma" w:eastAsia="Tahoma" w:hAnsi="Tahoma" w:cs="Tahoma"/>
-        </w:rPr>
-        <w:t>, Django</w:t>
+        <w:t xml:space="preserve"> </w:t>
+      </w:r>
+      <w:r>
+        <w:rPr>
+          <w:rFonts w:ascii="Tahoma" w:eastAsia="Tahoma" w:hAnsi="Tahoma" w:cs="Tahoma"/>
+        </w:rPr>
+        <w:t>Git/Version Control</w:t>
       </w:r>
     </w:p>
     <w:sectPr>

</xml_diff>